<commit_message>
Update Tecnicas y Herramientas #102
</commit_message>
<xml_diff>
--- a/docs/img/architecture.docx
+++ b/docs/img/architecture.docx
@@ -3,21 +3,15 @@
 <w:document xmlns:wpc="http://schemas.microsoft.com/office/word/2010/wordprocessingCanvas" xmlns:cx="http://schemas.microsoft.com/office/drawing/2014/chartex" xmlns:cx1="http://schemas.microsoft.com/office/drawing/2015/9/8/chartex" xmlns:cx2="http://schemas.microsoft.com/office/drawing/2015/10/21/chartex" xmlns:mc="http://schemas.openxmlformats.org/markup-compatibility/2006" xmlns:o="urn:schemas-microsoft-com:office:office" xmlns:r="http://schemas.openxmlformats.org/officeDocument/2006/relationships" xmlns:m="http://schemas.openxmlformats.org/officeDocument/2006/math" xmlns:v="urn:schemas-microsoft-com:vml" xmlns:wp14="http://schemas.microsoft.com/office/word/2010/wordprocessingDrawing" xmlns:wp="http://schemas.openxmlformats.org/drawingml/2006/wordprocessingDrawing" xmlns:w10="urn:schemas-microsoft-com:office:word" xmlns:w="http://schemas.openxmlformats.org/wordprocessingml/2006/main" xmlns:w14="http://schemas.microsoft.com/office/word/2010/wordml" xmlns:w15="http://schemas.microsoft.com/office/word/2012/wordml" xmlns:w16se="http://schemas.microsoft.com/office/word/2015/wordml/symex" xmlns:wpg="http://schemas.microsoft.com/office/word/2010/wordprocessingGroup" xmlns:wpi="http://schemas.microsoft.com/office/word/2010/wordprocessingInk" xmlns:wne="http://schemas.microsoft.com/office/word/2006/wordml" xmlns:wps="http://schemas.microsoft.com/office/word/2010/wordprocessingShape" mc:Ignorable="w14 w15 w16se wp14">
   <w:body>
     <w:p>
-      <w:bookmarkStart w:id="0" w:name="_GoBack"/>
-      <w:bookmarkEnd w:id="0"/>
-    </w:p>
-    <w:p/>
-    <w:p/>
-    <w:p/>
-    <w:p>
       <w:r>
         <w:rPr>
           <w:noProof/>
+          <w:lang w:eastAsia="es-ES"/>
         </w:rPr>
         <mc:AlternateContent>
           <mc:Choice Requires="wps">
             <w:drawing>
-              <wp:anchor distT="45720" distB="45720" distL="114300" distR="114300" simplePos="0" relativeHeight="251657214" behindDoc="0" locked="0" layoutInCell="1" allowOverlap="1" wp14:anchorId="2D0BE19C" wp14:editId="3BDAEA66">
+              <wp:anchor distT="45720" distB="45720" distL="114300" distR="114300" simplePos="0" relativeHeight="251657214" behindDoc="0" locked="0" layoutInCell="1" allowOverlap="1" wp14:anchorId="172003F3" wp14:editId="42443B6C">
                 <wp:simplePos x="0" y="0"/>
                 <wp:positionH relativeFrom="margin">
                   <wp:posOffset>1186180</wp:posOffset>
@@ -93,7 +87,7 @@
           </mc:Choice>
           <mc:Fallback>
             <w:pict>
-              <v:shapetype w14:anchorId="2D0BE19C" id="_x0000_t202" coordsize="21600,21600" o:spt="202" path="m,l,21600r21600,l21600,xe">
+              <v:shapetype w14:anchorId="172003F3" id="_x0000_t202" coordsize="21600,21600" o:spt="202" path="m,l,21600r21600,l21600,xe">
                 <v:stroke joinstyle="miter"/>
                 <v:path gradientshapeok="t" o:connecttype="rect"/>
               </v:shapetype>
@@ -127,11 +121,12 @@
       <w:r>
         <w:rPr>
           <w:noProof/>
+          <w:lang w:eastAsia="es-ES"/>
         </w:rPr>
         <mc:AlternateContent>
           <mc:Choice Requires="wps">
             <w:drawing>
-              <wp:anchor distT="45720" distB="45720" distL="114300" distR="114300" simplePos="0" relativeHeight="251658239" behindDoc="0" locked="0" layoutInCell="1" allowOverlap="1" wp14:anchorId="219BFA00" wp14:editId="77D29A27">
+              <wp:anchor distT="45720" distB="45720" distL="114300" distR="114300" simplePos="0" relativeHeight="251658239" behindDoc="0" locked="0" layoutInCell="1" allowOverlap="1" wp14:anchorId="4EA87646" wp14:editId="2FCE45AE">
                 <wp:simplePos x="0" y="0"/>
                 <wp:positionH relativeFrom="margin">
                   <wp:align>left</wp:align>
@@ -242,7 +237,7 @@
         <mc:AlternateContent>
           <mc:Choice Requires="wps">
             <w:drawing>
-              <wp:anchor distT="0" distB="0" distL="114300" distR="114300" simplePos="0" relativeHeight="251676672" behindDoc="0" locked="0" layoutInCell="1" allowOverlap="1">
+              <wp:anchor distT="0" distB="0" distL="114300" distR="114300" simplePos="0" relativeHeight="251676672" behindDoc="0" locked="0" layoutInCell="1" allowOverlap="1" wp14:anchorId="1753ED6B" wp14:editId="09C7E71C">
                 <wp:simplePos x="0" y="0"/>
                 <wp:positionH relativeFrom="column">
                   <wp:posOffset>3121877</wp:posOffset>
@@ -313,7 +308,7 @@
         <mc:AlternateContent>
           <mc:Choice Requires="wps">
             <w:drawing>
-              <wp:anchor distT="0" distB="0" distL="114300" distR="114300" simplePos="0" relativeHeight="251675648" behindDoc="0" locked="0" layoutInCell="1" allowOverlap="1" wp14:anchorId="513F7E3D" wp14:editId="0BDAC580">
+              <wp:anchor distT="0" distB="0" distL="114300" distR="114300" simplePos="0" relativeHeight="251675648" behindDoc="0" locked="0" layoutInCell="1" allowOverlap="1" wp14:anchorId="54F9CA5A" wp14:editId="0DD4CCD8">
                 <wp:simplePos x="0" y="0"/>
                 <wp:positionH relativeFrom="column">
                   <wp:posOffset>3757930</wp:posOffset>
@@ -380,7 +375,7 @@
         <mc:AlternateContent>
           <mc:Choice Requires="wps">
             <w:drawing>
-              <wp:anchor distT="0" distB="0" distL="114300" distR="114300" simplePos="0" relativeHeight="251673600" behindDoc="0" locked="0" layoutInCell="1" allowOverlap="1" wp14:anchorId="513F7E3D" wp14:editId="0BDAC580">
+              <wp:anchor distT="0" distB="0" distL="114300" distR="114300" simplePos="0" relativeHeight="251673600" behindDoc="0" locked="0" layoutInCell="1" allowOverlap="1" wp14:anchorId="37C32E65" wp14:editId="55D7ADCF">
                 <wp:simplePos x="0" y="0"/>
                 <wp:positionH relativeFrom="column">
                   <wp:posOffset>1733979</wp:posOffset>
@@ -447,7 +442,7 @@
         <mc:AlternateContent>
           <mc:Choice Requires="wps">
             <w:drawing>
-              <wp:anchor distT="0" distB="0" distL="114300" distR="114300" simplePos="0" relativeHeight="251671552" behindDoc="0" locked="0" layoutInCell="1" allowOverlap="1">
+              <wp:anchor distT="0" distB="0" distL="114300" distR="114300" simplePos="0" relativeHeight="251671552" behindDoc="0" locked="0" layoutInCell="1" allowOverlap="1" wp14:anchorId="4E33C53A" wp14:editId="3322128B">
                 <wp:simplePos x="0" y="0"/>
                 <wp:positionH relativeFrom="column">
                   <wp:posOffset>537243</wp:posOffset>
@@ -514,7 +509,7 @@
         <mc:AlternateContent>
           <mc:Choice Requires="wps">
             <w:drawing>
-              <wp:anchor distT="0" distB="0" distL="114300" distR="114300" simplePos="0" relativeHeight="251670528" behindDoc="0" locked="0" layoutInCell="1" allowOverlap="1">
+              <wp:anchor distT="0" distB="0" distL="114300" distR="114300" simplePos="0" relativeHeight="251670528" behindDoc="0" locked="0" layoutInCell="1" allowOverlap="1" wp14:anchorId="3D2E3B7C" wp14:editId="31ACC77C">
                 <wp:simplePos x="0" y="0"/>
                 <wp:positionH relativeFrom="column">
                   <wp:posOffset>2282190</wp:posOffset>
@@ -581,7 +576,7 @@
         <mc:AlternateContent>
           <mc:Choice Requires="wps">
             <w:drawing>
-              <wp:anchor distT="0" distB="0" distL="114300" distR="114300" simplePos="0" relativeHeight="251669504" behindDoc="0" locked="0" layoutInCell="1" allowOverlap="1" wp14:anchorId="14679867" wp14:editId="654E769D">
+              <wp:anchor distT="0" distB="0" distL="114300" distR="114300" simplePos="0" relativeHeight="251669504" behindDoc="0" locked="0" layoutInCell="1" allowOverlap="1" wp14:anchorId="4C6DA5CE" wp14:editId="257EADCC">
                 <wp:simplePos x="0" y="0"/>
                 <wp:positionH relativeFrom="column">
                   <wp:posOffset>2889885</wp:posOffset>
@@ -687,7 +682,7 @@
         <mc:AlternateContent>
           <mc:Choice Requires="wps">
             <w:drawing>
-              <wp:anchor distT="0" distB="0" distL="114300" distR="114300" simplePos="0" relativeHeight="251665408" behindDoc="0" locked="0" layoutInCell="1" allowOverlap="1" wp14:anchorId="6E872523" wp14:editId="51A899E3">
+              <wp:anchor distT="0" distB="0" distL="114300" distR="114300" simplePos="0" relativeHeight="251665408" behindDoc="0" locked="0" layoutInCell="1" allowOverlap="1" wp14:anchorId="07DE3C69" wp14:editId="73C03EB1">
                 <wp:simplePos x="0" y="0"/>
                 <wp:positionH relativeFrom="margin">
                   <wp:posOffset>2609179</wp:posOffset>
@@ -791,7 +786,7 @@
         <mc:AlternateContent>
           <mc:Choice Requires="wps">
             <w:drawing>
-              <wp:anchor distT="0" distB="0" distL="114300" distR="114300" simplePos="0" relativeHeight="251667456" behindDoc="0" locked="0" layoutInCell="1" allowOverlap="1" wp14:anchorId="7AA44971" wp14:editId="0BA27395">
+              <wp:anchor distT="0" distB="0" distL="114300" distR="114300" simplePos="0" relativeHeight="251667456" behindDoc="0" locked="0" layoutInCell="1" allowOverlap="1" wp14:anchorId="3131EF22" wp14:editId="63AFB54E">
                 <wp:simplePos x="0" y="0"/>
                 <wp:positionH relativeFrom="column">
                   <wp:posOffset>2894536</wp:posOffset>
@@ -889,7 +884,7 @@
         <mc:AlternateContent>
           <mc:Choice Requires="wps">
             <w:drawing>
-              <wp:anchor distT="0" distB="0" distL="114300" distR="114300" simplePos="0" relativeHeight="251663360" behindDoc="0" locked="0" layoutInCell="1" allowOverlap="1" wp14:anchorId="4EB61DAF" wp14:editId="3B9DA94D">
+              <wp:anchor distT="0" distB="0" distL="114300" distR="114300" simplePos="0" relativeHeight="251663360" behindDoc="0" locked="0" layoutInCell="1" allowOverlap="1" wp14:anchorId="66CB55E3" wp14:editId="21AADC87">
                 <wp:simplePos x="0" y="0"/>
                 <wp:positionH relativeFrom="margin">
                   <wp:align>left</wp:align>
@@ -996,7 +991,7 @@
         <mc:AlternateContent>
           <mc:Choice Requires="wps">
             <w:drawing>
-              <wp:anchor distT="0" distB="0" distL="114300" distR="114300" simplePos="0" relativeHeight="251661312" behindDoc="0" locked="0" layoutInCell="1" allowOverlap="1" wp14:anchorId="7EAAE6DF" wp14:editId="7D67F850">
+              <wp:anchor distT="0" distB="0" distL="114300" distR="114300" simplePos="0" relativeHeight="251661312" behindDoc="0" locked="0" layoutInCell="1" allowOverlap="1" wp14:anchorId="32DAF292" wp14:editId="1498A87A">
                 <wp:simplePos x="0" y="0"/>
                 <wp:positionH relativeFrom="column">
                   <wp:posOffset>1186815</wp:posOffset>
@@ -1043,10 +1038,7 @@
                               <w:jc w:val="center"/>
                             </w:pPr>
                             <w:r>
-                              <w:t xml:space="preserve">Fuente de datos </w:t>
-                            </w:r>
-                            <w:r>
-                              <w:t>local</w:t>
+                              <w:t>Fuente de datos local</w:t>
                             </w:r>
                           </w:p>
                         </w:txbxContent>
@@ -1100,7 +1092,7 @@
         <mc:AlternateContent>
           <mc:Choice Requires="wps">
             <w:drawing>
-              <wp:anchor distT="0" distB="0" distL="114300" distR="114300" simplePos="0" relativeHeight="251659264" behindDoc="0" locked="0" layoutInCell="1" allowOverlap="1" wp14:anchorId="57DBB207" wp14:editId="224999FA">
+              <wp:anchor distT="0" distB="0" distL="114300" distR="114300" simplePos="0" relativeHeight="251659264" behindDoc="0" locked="0" layoutInCell="1" allowOverlap="1" wp14:anchorId="3F841734" wp14:editId="497AF949">
                 <wp:simplePos x="0" y="0"/>
                 <wp:positionH relativeFrom="margin">
                   <wp:align>left</wp:align>
@@ -1191,6 +1183,1693 @@
           </mc:Fallback>
         </mc:AlternateContent>
       </w:r>
+    </w:p>
+    <w:p/>
+    <w:p/>
+    <w:p/>
+    <w:p/>
+    <w:p/>
+    <w:p/>
+    <w:p/>
+    <w:p/>
+    <w:p/>
+    <w:p>
+      <w:r>
+        <w:rPr>
+          <w:noProof/>
+          <w:lang w:eastAsia="es-ES"/>
+        </w:rPr>
+        <mc:AlternateContent>
+          <mc:Choice Requires="wps">
+            <w:drawing>
+              <wp:anchor distT="0" distB="0" distL="114300" distR="114300" simplePos="0" relativeHeight="251688960" behindDoc="0" locked="0" layoutInCell="1" allowOverlap="1" wp14:anchorId="0DBA45BB" wp14:editId="3E11D31A">
+                <wp:simplePos x="0" y="0"/>
+                <wp:positionH relativeFrom="column">
+                  <wp:posOffset>1733979</wp:posOffset>
+                </wp:positionH>
+                <wp:positionV relativeFrom="paragraph">
+                  <wp:posOffset>932180</wp:posOffset>
+                </wp:positionV>
+                <wp:extent cx="0" cy="318564"/>
+                <wp:effectExtent l="95250" t="38100" r="76200" b="62865"/>
+                <wp:wrapNone/>
+                <wp:docPr id="17" name="Conector recto de flecha 17"/>
+                <wp:cNvGraphicFramePr/>
+                <a:graphic xmlns:a="http://schemas.openxmlformats.org/drawingml/2006/main">
+                  <a:graphicData uri="http://schemas.microsoft.com/office/word/2010/wordprocessingShape">
+                    <wps:wsp>
+                      <wps:cNvCnPr/>
+                      <wps:spPr>
+                        <a:xfrm flipV="1">
+                          <a:off x="0" y="0"/>
+                          <a:ext cx="0" cy="318564"/>
+                        </a:xfrm>
+                        <a:prstGeom prst="straightConnector1">
+                          <a:avLst/>
+                        </a:prstGeom>
+                        <a:ln w="9525" cap="flat" cmpd="sng" algn="ctr">
+                          <a:solidFill>
+                            <a:schemeClr val="dk1"/>
+                          </a:solidFill>
+                          <a:prstDash val="solid"/>
+                          <a:round/>
+                          <a:headEnd type="arrow" w="med" len="med"/>
+                          <a:tailEnd type="arrow" w="med" len="med"/>
+                        </a:ln>
+                      </wps:spPr>
+                      <wps:style>
+                        <a:lnRef idx="0">
+                          <a:scrgbClr r="0" g="0" b="0"/>
+                        </a:lnRef>
+                        <a:fillRef idx="0">
+                          <a:scrgbClr r="0" g="0" b="0"/>
+                        </a:fillRef>
+                        <a:effectRef idx="0">
+                          <a:scrgbClr r="0" g="0" b="0"/>
+                        </a:effectRef>
+                        <a:fontRef idx="minor">
+                          <a:schemeClr val="tx1"/>
+                        </a:fontRef>
+                      </wps:style>
+                      <wps:bodyPr/>
+                    </wps:wsp>
+                  </a:graphicData>
+                </a:graphic>
+              </wp:anchor>
+            </w:drawing>
+          </mc:Choice>
+          <mc:Fallback>
+            <w:pict>
+              <v:shapetype w14:anchorId="4E111F8D" id="_x0000_t32" coordsize="21600,21600" o:spt="32" o:oned="t" path="m,l21600,21600e" filled="f">
+                <v:path arrowok="t" fillok="f" o:connecttype="none"/>
+                <o:lock v:ext="edit" shapetype="t"/>
+              </v:shapetype>
+              <v:shape id="Conector recto de flecha 17" o:spid="_x0000_s1026" type="#_x0000_t32" style="position:absolute;margin-left:136.55pt;margin-top:73.4pt;width:0;height:25.1pt;flip:y;z-index:251688960;visibility:visible;mso-wrap-style:square;mso-wrap-distance-left:9pt;mso-wrap-distance-top:0;mso-wrap-distance-right:9pt;mso-wrap-distance-bottom:0;mso-position-horizontal:absolute;mso-position-horizontal-relative:text;mso-position-vertical:absolute;mso-position-vertical-relative:text" o:gfxdata="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" strokecolor="black [3200]">
+                <v:stroke startarrow="open" endarrow="open"/>
+              </v:shape>
+            </w:pict>
+          </mc:Fallback>
+        </mc:AlternateContent>
+      </w:r>
+      <w:r>
+        <w:rPr>
+          <w:noProof/>
+          <w:lang w:eastAsia="es-ES"/>
+        </w:rPr>
+        <mc:AlternateContent>
+          <mc:Choice Requires="wps">
+            <w:drawing>
+              <wp:anchor distT="0" distB="0" distL="114300" distR="114300" simplePos="0" relativeHeight="251687936" behindDoc="0" locked="0" layoutInCell="1" allowOverlap="1" wp14:anchorId="4CDC60D0" wp14:editId="3D7AF9A2">
+                <wp:simplePos x="0" y="0"/>
+                <wp:positionH relativeFrom="column">
+                  <wp:posOffset>537243</wp:posOffset>
+                </wp:positionH>
+                <wp:positionV relativeFrom="paragraph">
+                  <wp:posOffset>938145</wp:posOffset>
+                </wp:positionV>
+                <wp:extent cx="0" cy="318564"/>
+                <wp:effectExtent l="95250" t="38100" r="76200" b="62865"/>
+                <wp:wrapNone/>
+                <wp:docPr id="18" name="Conector recto de flecha 18"/>
+                <wp:cNvGraphicFramePr/>
+                <a:graphic xmlns:a="http://schemas.openxmlformats.org/drawingml/2006/main">
+                  <a:graphicData uri="http://schemas.microsoft.com/office/word/2010/wordprocessingShape">
+                    <wps:wsp>
+                      <wps:cNvCnPr/>
+                      <wps:spPr>
+                        <a:xfrm flipV="1">
+                          <a:off x="0" y="0"/>
+                          <a:ext cx="0" cy="318564"/>
+                        </a:xfrm>
+                        <a:prstGeom prst="straightConnector1">
+                          <a:avLst/>
+                        </a:prstGeom>
+                        <a:ln w="9525" cap="flat" cmpd="sng" algn="ctr">
+                          <a:solidFill>
+                            <a:schemeClr val="dk1"/>
+                          </a:solidFill>
+                          <a:prstDash val="solid"/>
+                          <a:round/>
+                          <a:headEnd type="arrow" w="med" len="med"/>
+                          <a:tailEnd type="arrow" w="med" len="med"/>
+                        </a:ln>
+                      </wps:spPr>
+                      <wps:style>
+                        <a:lnRef idx="0">
+                          <a:scrgbClr r="0" g="0" b="0"/>
+                        </a:lnRef>
+                        <a:fillRef idx="0">
+                          <a:scrgbClr r="0" g="0" b="0"/>
+                        </a:fillRef>
+                        <a:effectRef idx="0">
+                          <a:scrgbClr r="0" g="0" b="0"/>
+                        </a:effectRef>
+                        <a:fontRef idx="minor">
+                          <a:schemeClr val="tx1"/>
+                        </a:fontRef>
+                      </wps:style>
+                      <wps:bodyPr/>
+                    </wps:wsp>
+                  </a:graphicData>
+                </a:graphic>
+              </wp:anchor>
+            </w:drawing>
+          </mc:Choice>
+          <mc:Fallback>
+            <w:pict>
+              <v:shape w14:anchorId="5D75D9CD" id="Conector recto de flecha 18" o:spid="_x0000_s1026" type="#_x0000_t32" style="position:absolute;margin-left:42.3pt;margin-top:73.85pt;width:0;height:25.1pt;flip:y;z-index:251687936;visibility:visible;mso-wrap-style:square;mso-wrap-distance-left:9pt;mso-wrap-distance-top:0;mso-wrap-distance-right:9pt;mso-wrap-distance-bottom:0;mso-position-horizontal:absolute;mso-position-horizontal-relative:text;mso-position-vertical:absolute;mso-position-vertical-relative:text" o:gfxdata="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" strokecolor="black [3200]">
+                <v:stroke startarrow="open" endarrow="open"/>
+              </v:shape>
+            </w:pict>
+          </mc:Fallback>
+        </mc:AlternateContent>
+      </w:r>
+      <w:r>
+        <w:rPr>
+          <w:noProof/>
+          <w:lang w:eastAsia="es-ES"/>
+        </w:rPr>
+        <mc:AlternateContent>
+          <mc:Choice Requires="wps">
+            <w:drawing>
+              <wp:anchor distT="0" distB="0" distL="114300" distR="114300" simplePos="0" relativeHeight="251686912" behindDoc="0" locked="0" layoutInCell="1" allowOverlap="1" wp14:anchorId="31C78F2C" wp14:editId="4FCC6439">
+                <wp:simplePos x="0" y="0"/>
+                <wp:positionH relativeFrom="column">
+                  <wp:posOffset>2282190</wp:posOffset>
+                </wp:positionH>
+                <wp:positionV relativeFrom="paragraph">
+                  <wp:posOffset>1550464</wp:posOffset>
+                </wp:positionV>
+                <wp:extent cx="612386" cy="0"/>
+                <wp:effectExtent l="38100" t="76200" r="16510" b="114300"/>
+                <wp:wrapNone/>
+                <wp:docPr id="19" name="Conector recto de flecha 19"/>
+                <wp:cNvGraphicFramePr/>
+                <a:graphic xmlns:a="http://schemas.openxmlformats.org/drawingml/2006/main">
+                  <a:graphicData uri="http://schemas.microsoft.com/office/word/2010/wordprocessingShape">
+                    <wps:wsp>
+                      <wps:cNvCnPr/>
+                      <wps:spPr>
+                        <a:xfrm flipH="1">
+                          <a:off x="0" y="0"/>
+                          <a:ext cx="612386" cy="0"/>
+                        </a:xfrm>
+                        <a:prstGeom prst="straightConnector1">
+                          <a:avLst/>
+                        </a:prstGeom>
+                        <a:ln w="9525" cap="flat" cmpd="sng" algn="ctr">
+                          <a:solidFill>
+                            <a:schemeClr val="dk1"/>
+                          </a:solidFill>
+                          <a:prstDash val="solid"/>
+                          <a:round/>
+                          <a:headEnd type="arrow" w="med" len="med"/>
+                          <a:tailEnd type="arrow" w="med" len="med"/>
+                        </a:ln>
+                      </wps:spPr>
+                      <wps:style>
+                        <a:lnRef idx="0">
+                          <a:scrgbClr r="0" g="0" b="0"/>
+                        </a:lnRef>
+                        <a:fillRef idx="0">
+                          <a:scrgbClr r="0" g="0" b="0"/>
+                        </a:fillRef>
+                        <a:effectRef idx="0">
+                          <a:scrgbClr r="0" g="0" b="0"/>
+                        </a:effectRef>
+                        <a:fontRef idx="minor">
+                          <a:schemeClr val="tx1"/>
+                        </a:fontRef>
+                      </wps:style>
+                      <wps:bodyPr/>
+                    </wps:wsp>
+                  </a:graphicData>
+                </a:graphic>
+              </wp:anchor>
+            </w:drawing>
+          </mc:Choice>
+          <mc:Fallback>
+            <w:pict>
+              <v:shape w14:anchorId="68A0D804" id="Conector recto de flecha 19" o:spid="_x0000_s1026" type="#_x0000_t32" style="position:absolute;margin-left:179.7pt;margin-top:122.1pt;width:48.2pt;height:0;flip:x;z-index:251686912;visibility:visible;mso-wrap-style:square;mso-wrap-distance-left:9pt;mso-wrap-distance-top:0;mso-wrap-distance-right:9pt;mso-wrap-distance-bottom:0;mso-position-horizontal:absolute;mso-position-horizontal-relative:text;mso-position-vertical:absolute;mso-position-vertical-relative:text" o:gfxdata="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" strokecolor="black [3200]">
+                <v:stroke startarrow="open" endarrow="open"/>
+              </v:shape>
+            </w:pict>
+          </mc:Fallback>
+        </mc:AlternateContent>
+      </w:r>
+      <w:r>
+        <w:rPr>
+          <w:noProof/>
+          <w:lang w:eastAsia="es-ES"/>
+        </w:rPr>
+        <mc:AlternateContent>
+          <mc:Choice Requires="wps">
+            <w:drawing>
+              <wp:anchor distT="0" distB="0" distL="114300" distR="114300" simplePos="0" relativeHeight="251682816" behindDoc="0" locked="0" layoutInCell="1" allowOverlap="1" wp14:anchorId="6F2DC55B" wp14:editId="49F92E6B">
+                <wp:simplePos x="0" y="0"/>
+                <wp:positionH relativeFrom="margin">
+                  <wp:align>left</wp:align>
+                </wp:positionH>
+                <wp:positionV relativeFrom="paragraph">
+                  <wp:posOffset>1256709</wp:posOffset>
+                </wp:positionV>
+                <wp:extent cx="2284624" cy="590600"/>
+                <wp:effectExtent l="0" t="0" r="20955" b="19050"/>
+                <wp:wrapNone/>
+                <wp:docPr id="23" name="Rectángulo 23"/>
+                <wp:cNvGraphicFramePr/>
+                <a:graphic xmlns:a="http://schemas.openxmlformats.org/drawingml/2006/main">
+                  <a:graphicData uri="http://schemas.microsoft.com/office/word/2010/wordprocessingShape">
+                    <wps:wsp>
+                      <wps:cNvSpPr/>
+                      <wps:spPr>
+                        <a:xfrm>
+                          <a:off x="0" y="0"/>
+                          <a:ext cx="2284624" cy="590600"/>
+                        </a:xfrm>
+                        <a:prstGeom prst="rect">
+                          <a:avLst/>
+                        </a:prstGeom>
+                      </wps:spPr>
+                      <wps:style>
+                        <a:lnRef idx="2">
+                          <a:schemeClr val="dk1"/>
+                        </a:lnRef>
+                        <a:fillRef idx="1">
+                          <a:schemeClr val="lt1"/>
+                        </a:fillRef>
+                        <a:effectRef idx="0">
+                          <a:schemeClr val="dk1"/>
+                        </a:effectRef>
+                        <a:fontRef idx="minor">
+                          <a:schemeClr val="dk1"/>
+                        </a:fontRef>
+                      </wps:style>
+                      <wps:txbx>
+                        <w:txbxContent>
+                          <w:p>
+                            <w:pPr>
+                              <w:jc w:val="center"/>
+                            </w:pPr>
+                            <w:r>
+                              <w:t>Repositorio</w:t>
+                            </w:r>
+                          </w:p>
+                        </w:txbxContent>
+                      </wps:txbx>
+                      <wps:bodyPr rot="0" spcFirstLastPara="0" vertOverflow="overflow" horzOverflow="overflow" vert="horz" wrap="square" lIns="46800" tIns="108000" rIns="46800" bIns="45720" numCol="1" spcCol="0" rtlCol="0" fromWordArt="0" anchor="ctr" anchorCtr="0" forceAA="0" compatLnSpc="1">
+                        <a:prstTxWarp prst="textNoShape">
+                          <a:avLst/>
+                        </a:prstTxWarp>
+                        <a:noAutofit/>
+                      </wps:bodyPr>
+                    </wps:wsp>
+                  </a:graphicData>
+                </a:graphic>
+                <wp14:sizeRelH relativeFrom="margin">
+                  <wp14:pctWidth>0</wp14:pctWidth>
+                </wp14:sizeRelH>
+                <wp14:sizeRelV relativeFrom="margin">
+                  <wp14:pctHeight>0</wp14:pctHeight>
+                </wp14:sizeRelV>
+              </wp:anchor>
+            </w:drawing>
+          </mc:Choice>
+          <mc:Fallback>
+            <w:pict>
+              <v:rect w14:anchorId="6F2DC55B" id="Rectángulo 23" o:spid="_x0000_s1034" style="position:absolute;margin-left:0;margin-top:98.95pt;width:179.9pt;height:46.5pt;z-index:251682816;visibility:visible;mso-wrap-style:square;mso-width-percent:0;mso-height-percent:0;mso-wrap-distance-left:9pt;mso-wrap-distance-top:0;mso-wrap-distance-right:9pt;mso-wrap-distance-bottom:0;mso-position-horizontal:left;mso-position-horizontal-relative:margin;mso-position-vertical:absolute;mso-position-vertical-relative:text;mso-width-percent:0;mso-height-percent:0;mso-width-relative:margin;mso-height-relative:margin;v-text-anchor:middle" o:gfxdata="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" fillcolor="white [3201]" strokecolor="black [3200]" strokeweight="1pt">
+                <v:textbox inset="1.3mm,3mm,1.3mm">
+                  <w:txbxContent>
+                    <w:p>
+                      <w:pPr>
+                        <w:jc w:val="center"/>
+                      </w:pPr>
+                      <w:r>
+                        <w:t>Repositorio</w:t>
+                      </w:r>
+                    </w:p>
+                  </w:txbxContent>
+                </v:textbox>
+                <w10:wrap anchorx="margin"/>
+              </v:rect>
+            </w:pict>
+          </mc:Fallback>
+        </mc:AlternateContent>
+      </w:r>
+      <w:r>
+        <w:rPr>
+          <w:noProof/>
+          <w:lang w:eastAsia="es-ES"/>
+        </w:rPr>
+        <mc:AlternateContent>
+          <mc:Choice Requires="wps">
+            <w:drawing>
+              <wp:anchor distT="0" distB="0" distL="114300" distR="114300" simplePos="0" relativeHeight="251681792" behindDoc="0" locked="0" layoutInCell="1" allowOverlap="1" wp14:anchorId="77768A2C" wp14:editId="199FA8E2">
+                <wp:simplePos x="0" y="0"/>
+                <wp:positionH relativeFrom="column">
+                  <wp:posOffset>1186815</wp:posOffset>
+                </wp:positionH>
+                <wp:positionV relativeFrom="paragraph">
+                  <wp:posOffset>343329</wp:posOffset>
+                </wp:positionV>
+                <wp:extent cx="1095375" cy="590550"/>
+                <wp:effectExtent l="0" t="0" r="28575" b="19050"/>
+                <wp:wrapNone/>
+                <wp:docPr id="24" name="Rectángulo 24"/>
+                <wp:cNvGraphicFramePr/>
+                <a:graphic xmlns:a="http://schemas.openxmlformats.org/drawingml/2006/main">
+                  <a:graphicData uri="http://schemas.microsoft.com/office/word/2010/wordprocessingShape">
+                    <wps:wsp>
+                      <wps:cNvSpPr/>
+                      <wps:spPr>
+                        <a:xfrm>
+                          <a:off x="0" y="0"/>
+                          <a:ext cx="1095375" cy="590550"/>
+                        </a:xfrm>
+                        <a:prstGeom prst="rect">
+                          <a:avLst/>
+                        </a:prstGeom>
+                      </wps:spPr>
+                      <wps:style>
+                        <a:lnRef idx="2">
+                          <a:schemeClr val="dk1"/>
+                        </a:lnRef>
+                        <a:fillRef idx="1">
+                          <a:schemeClr val="lt1"/>
+                        </a:fillRef>
+                        <a:effectRef idx="0">
+                          <a:schemeClr val="dk1"/>
+                        </a:effectRef>
+                        <a:fontRef idx="minor">
+                          <a:schemeClr val="dk1"/>
+                        </a:fontRef>
+                      </wps:style>
+                      <wps:txbx>
+                        <w:txbxContent>
+                          <w:p>
+                            <w:pPr>
+                              <w:jc w:val="center"/>
+                            </w:pPr>
+                            <w:r>
+                              <w:t>Fuente de datos</w:t>
+                            </w:r>
+                          </w:p>
+                        </w:txbxContent>
+                      </wps:txbx>
+                      <wps:bodyPr rot="0" spcFirstLastPara="0" vertOverflow="overflow" horzOverflow="overflow" vert="horz" wrap="square" lIns="46800" tIns="108000" rIns="46800" bIns="45720" numCol="1" spcCol="0" rtlCol="0" fromWordArt="0" anchor="ctr" anchorCtr="0" forceAA="0" compatLnSpc="1">
+                        <a:prstTxWarp prst="textNoShape">
+                          <a:avLst/>
+                        </a:prstTxWarp>
+                        <a:noAutofit/>
+                      </wps:bodyPr>
+                    </wps:wsp>
+                  </a:graphicData>
+                </a:graphic>
+                <wp14:sizeRelH relativeFrom="margin">
+                  <wp14:pctWidth>0</wp14:pctWidth>
+                </wp14:sizeRelH>
+                <wp14:sizeRelV relativeFrom="margin">
+                  <wp14:pctHeight>0</wp14:pctHeight>
+                </wp14:sizeRelV>
+              </wp:anchor>
+            </w:drawing>
+          </mc:Choice>
+          <mc:Fallback>
+            <w:pict>
+              <v:rect w14:anchorId="77768A2C" id="Rectángulo 24" o:spid="_x0000_s1035" style="position:absolute;margin-left:93.45pt;margin-top:27.05pt;width:86.25pt;height:46.5pt;z-index:251681792;visibility:visible;mso-wrap-style:square;mso-width-percent:0;mso-height-percent:0;mso-wrap-distance-left:9pt;mso-wrap-distance-top:0;mso-wrap-distance-right:9pt;mso-wrap-distance-bottom:0;mso-position-horizontal:absolute;mso-position-horizontal-relative:text;mso-position-vertical:absolute;mso-position-vertical-relative:text;mso-width-percent:0;mso-height-percent:0;mso-width-relative:margin;mso-height-relative:margin;v-text-anchor:middle" o:gfxdata="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" fillcolor="white [3201]" strokecolor="black [3200]" strokeweight="1pt">
+                <v:textbox inset="1.3mm,3mm,1.3mm">
+                  <w:txbxContent>
+                    <w:p>
+                      <w:pPr>
+                        <w:jc w:val="center"/>
+                      </w:pPr>
+                      <w:r>
+                        <w:t>Fuente de datos</w:t>
+                      </w:r>
+                    </w:p>
+                  </w:txbxContent>
+                </v:textbox>
+              </v:rect>
+            </w:pict>
+          </mc:Fallback>
+        </mc:AlternateContent>
+      </w:r>
+      <w:r>
+        <w:rPr>
+          <w:noProof/>
+          <w:lang w:eastAsia="es-ES"/>
+        </w:rPr>
+        <mc:AlternateContent>
+          <mc:Choice Requires="wps">
+            <w:drawing>
+              <wp:anchor distT="0" distB="0" distL="114300" distR="114300" simplePos="0" relativeHeight="251680768" behindDoc="0" locked="0" layoutInCell="1" allowOverlap="1" wp14:anchorId="1D1E92FC" wp14:editId="38F99FD2">
+                <wp:simplePos x="0" y="0"/>
+                <wp:positionH relativeFrom="margin">
+                  <wp:align>left</wp:align>
+                </wp:positionH>
+                <wp:positionV relativeFrom="paragraph">
+                  <wp:posOffset>347980</wp:posOffset>
+                </wp:positionV>
+                <wp:extent cx="1095375" cy="590550"/>
+                <wp:effectExtent l="0" t="0" r="28575" b="19050"/>
+                <wp:wrapNone/>
+                <wp:docPr id="25" name="Rectángulo 25"/>
+                <wp:cNvGraphicFramePr/>
+                <a:graphic xmlns:a="http://schemas.openxmlformats.org/drawingml/2006/main">
+                  <a:graphicData uri="http://schemas.microsoft.com/office/word/2010/wordprocessingShape">
+                    <wps:wsp>
+                      <wps:cNvSpPr/>
+                      <wps:spPr>
+                        <a:xfrm>
+                          <a:off x="0" y="0"/>
+                          <a:ext cx="1095375" cy="590550"/>
+                        </a:xfrm>
+                        <a:prstGeom prst="rect">
+                          <a:avLst/>
+                        </a:prstGeom>
+                      </wps:spPr>
+                      <wps:style>
+                        <a:lnRef idx="2">
+                          <a:schemeClr val="dk1"/>
+                        </a:lnRef>
+                        <a:fillRef idx="1">
+                          <a:schemeClr val="lt1"/>
+                        </a:fillRef>
+                        <a:effectRef idx="0">
+                          <a:schemeClr val="dk1"/>
+                        </a:effectRef>
+                        <a:fontRef idx="minor">
+                          <a:schemeClr val="dk1"/>
+                        </a:fontRef>
+                      </wps:style>
+                      <wps:txbx>
+                        <w:txbxContent>
+                          <w:p>
+                            <w:pPr>
+                              <w:jc w:val="center"/>
+                            </w:pPr>
+                            <w:r>
+                              <w:t>Fuente de datos</w:t>
+                            </w:r>
+                          </w:p>
+                        </w:txbxContent>
+                      </wps:txbx>
+                      <wps:bodyPr rot="0" spcFirstLastPara="0" vertOverflow="overflow" horzOverflow="overflow" vert="horz" wrap="square" lIns="46800" tIns="108000" rIns="46800" bIns="45720" numCol="1" spcCol="0" rtlCol="0" fromWordArt="0" anchor="ctr" anchorCtr="0" forceAA="0" compatLnSpc="1">
+                        <a:prstTxWarp prst="textNoShape">
+                          <a:avLst/>
+                        </a:prstTxWarp>
+                        <a:noAutofit/>
+                      </wps:bodyPr>
+                    </wps:wsp>
+                  </a:graphicData>
+                </a:graphic>
+                <wp14:sizeRelH relativeFrom="margin">
+                  <wp14:pctWidth>0</wp14:pctWidth>
+                </wp14:sizeRelH>
+                <wp14:sizeRelV relativeFrom="margin">
+                  <wp14:pctHeight>0</wp14:pctHeight>
+                </wp14:sizeRelV>
+              </wp:anchor>
+            </w:drawing>
+          </mc:Choice>
+          <mc:Fallback>
+            <w:pict>
+              <v:rect w14:anchorId="1D1E92FC" id="Rectángulo 25" o:spid="_x0000_s1036" style="position:absolute;margin-left:0;margin-top:27.4pt;width:86.25pt;height:46.5pt;z-index:251680768;visibility:visible;mso-wrap-style:square;mso-width-percent:0;mso-height-percent:0;mso-wrap-distance-left:9pt;mso-wrap-distance-top:0;mso-wrap-distance-right:9pt;mso-wrap-distance-bottom:0;mso-position-horizontal:left;mso-position-horizontal-relative:margin;mso-position-vertical:absolute;mso-position-vertical-relative:text;mso-width-percent:0;mso-height-percent:0;mso-width-relative:margin;mso-height-relative:margin;v-text-anchor:middle" o:gfxdata="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" fillcolor="white [3201]" strokecolor="black [3200]" strokeweight="1pt">
+                <v:textbox inset="1.3mm,3mm,1.3mm">
+                  <w:txbxContent>
+                    <w:p>
+                      <w:pPr>
+                        <w:jc w:val="center"/>
+                      </w:pPr>
+                      <w:r>
+                        <w:t>Fuente de datos</w:t>
+                      </w:r>
+                    </w:p>
+                  </w:txbxContent>
+                </v:textbox>
+                <w10:wrap anchorx="margin"/>
+              </v:rect>
+            </w:pict>
+          </mc:Fallback>
+        </mc:AlternateContent>
+      </w:r>
+    </w:p>
+    <w:p>
+      <w:r>
+        <w:rPr>
+          <w:noProof/>
+          <w:lang w:eastAsia="es-ES"/>
+        </w:rPr>
+        <mc:AlternateContent>
+          <mc:Choice Requires="wps">
+            <w:drawing>
+              <wp:anchor distT="0" distB="0" distL="114300" distR="114300" simplePos="0" relativeHeight="251684864" behindDoc="0" locked="0" layoutInCell="1" allowOverlap="1" wp14:anchorId="5B74FFB2" wp14:editId="328249A6">
+                <wp:simplePos x="0" y="0"/>
+                <wp:positionH relativeFrom="column">
+                  <wp:posOffset>2889312</wp:posOffset>
+                </wp:positionH>
+                <wp:positionV relativeFrom="paragraph">
+                  <wp:posOffset>54196</wp:posOffset>
+                </wp:positionV>
+                <wp:extent cx="1095375" cy="1503662"/>
+                <wp:effectExtent l="0" t="0" r="28575" b="20955"/>
+                <wp:wrapNone/>
+                <wp:docPr id="22" name="Rectángulo 22"/>
+                <wp:cNvGraphicFramePr/>
+                <a:graphic xmlns:a="http://schemas.openxmlformats.org/drawingml/2006/main">
+                  <a:graphicData uri="http://schemas.microsoft.com/office/word/2010/wordprocessingShape">
+                    <wps:wsp>
+                      <wps:cNvSpPr/>
+                      <wps:spPr>
+                        <a:xfrm>
+                          <a:off x="0" y="0"/>
+                          <a:ext cx="1095375" cy="1503662"/>
+                        </a:xfrm>
+                        <a:prstGeom prst="rect">
+                          <a:avLst/>
+                        </a:prstGeom>
+                      </wps:spPr>
+                      <wps:style>
+                        <a:lnRef idx="2">
+                          <a:schemeClr val="dk1"/>
+                        </a:lnRef>
+                        <a:fillRef idx="1">
+                          <a:schemeClr val="lt1"/>
+                        </a:fillRef>
+                        <a:effectRef idx="0">
+                          <a:schemeClr val="dk1"/>
+                        </a:effectRef>
+                        <a:fontRef idx="minor">
+                          <a:schemeClr val="dk1"/>
+                        </a:fontRef>
+                      </wps:style>
+                      <wps:txbx>
+                        <w:txbxContent>
+                          <w:p>
+                            <w:pPr>
+                              <w:jc w:val="center"/>
+                            </w:pPr>
+                            <w:r>
+                              <w:t>Lógica de negocio</w:t>
+                            </w:r>
+                          </w:p>
+                        </w:txbxContent>
+                      </wps:txbx>
+                      <wps:bodyPr rot="0" spcFirstLastPara="0" vertOverflow="overflow" horzOverflow="overflow" vert="horz" wrap="square" lIns="46800" tIns="108000" rIns="46800" bIns="45720" numCol="1" spcCol="0" rtlCol="0" fromWordArt="0" anchor="ctr" anchorCtr="0" forceAA="0" compatLnSpc="1">
+                        <a:prstTxWarp prst="textNoShape">
+                          <a:avLst/>
+                        </a:prstTxWarp>
+                        <a:noAutofit/>
+                      </wps:bodyPr>
+                    </wps:wsp>
+                  </a:graphicData>
+                </a:graphic>
+                <wp14:sizeRelH relativeFrom="margin">
+                  <wp14:pctWidth>0</wp14:pctWidth>
+                </wp14:sizeRelH>
+                <wp14:sizeRelV relativeFrom="margin">
+                  <wp14:pctHeight>0</wp14:pctHeight>
+                </wp14:sizeRelV>
+              </wp:anchor>
+            </w:drawing>
+          </mc:Choice>
+          <mc:Fallback>
+            <w:pict>
+              <v:rect w14:anchorId="5B74FFB2" id="Rectángulo 22" o:spid="_x0000_s1037" style="position:absolute;margin-left:227.5pt;margin-top:4.25pt;width:86.25pt;height:118.4pt;z-index:251684864;visibility:visible;mso-wrap-style:square;mso-width-percent:0;mso-height-percent:0;mso-wrap-distance-left:9pt;mso-wrap-distance-top:0;mso-wrap-distance-right:9pt;mso-wrap-distance-bottom:0;mso-position-horizontal:absolute;mso-position-horizontal-relative:text;mso-position-vertical:absolute;mso-position-vertical-relative:text;mso-width-percent:0;mso-height-percent:0;mso-width-relative:margin;mso-height-relative:margin;v-text-anchor:middle" o:gfxdata="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" fillcolor="white [3201]" strokecolor="black [3200]" strokeweight="1pt">
+                <v:textbox inset="1.3mm,3mm,1.3mm">
+                  <w:txbxContent>
+                    <w:p>
+                      <w:pPr>
+                        <w:jc w:val="center"/>
+                      </w:pPr>
+                      <w:r>
+                        <w:t>Lógica de negocio</w:t>
+                      </w:r>
+                    </w:p>
+                  </w:txbxContent>
+                </v:textbox>
+              </v:rect>
+            </w:pict>
+          </mc:Fallback>
+        </mc:AlternateContent>
+      </w:r>
+    </w:p>
+    <w:p/>
+    <w:p/>
+    <w:p/>
+    <w:p/>
+    <w:p/>
+    <w:p/>
+    <w:p/>
+    <w:p>
+      <w:r>
+        <w:rPr>
+          <w:noProof/>
+          <w:lang w:eastAsia="es-ES"/>
+        </w:rPr>
+        <mc:AlternateContent>
+          <mc:Choice Requires="wps">
+            <w:drawing>
+              <wp:anchor distT="45720" distB="45720" distL="114300" distR="114300" simplePos="0" relativeHeight="251654139" behindDoc="0" locked="0" layoutInCell="1" allowOverlap="1" wp14:anchorId="2D2DF4DF" wp14:editId="5717E28E">
+                <wp:simplePos x="0" y="0"/>
+                <wp:positionH relativeFrom="margin">
+                  <wp:posOffset>3224959</wp:posOffset>
+                </wp:positionH>
+                <wp:positionV relativeFrom="paragraph">
+                  <wp:posOffset>252095</wp:posOffset>
+                </wp:positionV>
+                <wp:extent cx="1095375" cy="248285"/>
+                <wp:effectExtent l="0" t="0" r="9525" b="0"/>
+                <wp:wrapSquare wrapText="bothSides"/>
+                <wp:docPr id="35" name="Cuadro de texto 2"/>
+                <wp:cNvGraphicFramePr>
+                  <a:graphicFrameLocks xmlns:a="http://schemas.openxmlformats.org/drawingml/2006/main"/>
+                </wp:cNvGraphicFramePr>
+                <a:graphic xmlns:a="http://schemas.openxmlformats.org/drawingml/2006/main">
+                  <a:graphicData uri="http://schemas.microsoft.com/office/word/2010/wordprocessingShape">
+                    <wps:wsp>
+                      <wps:cNvSpPr txBox="1">
+                        <a:spLocks noChangeArrowheads="1"/>
+                      </wps:cNvSpPr>
+                      <wps:spPr bwMode="auto">
+                        <a:xfrm>
+                          <a:off x="0" y="0"/>
+                          <a:ext cx="1095375" cy="248285"/>
+                        </a:xfrm>
+                        <a:prstGeom prst="rect">
+                          <a:avLst/>
+                        </a:prstGeom>
+                        <a:solidFill>
+                          <a:srgbClr val="FFFFFF"/>
+                        </a:solidFill>
+                        <a:ln w="9525">
+                          <a:noFill/>
+                          <a:miter lim="800000"/>
+                          <a:headEnd/>
+                          <a:tailEnd/>
+                        </a:ln>
+                      </wps:spPr>
+                      <wps:txbx>
+                        <w:txbxContent>
+                          <w:p>
+                            <w:pPr>
+                              <w:jc w:val="center"/>
+                              <w:rPr>
+                                <w:i/>
+                                <w:sz w:val="18"/>
+                              </w:rPr>
+                            </w:pPr>
+                            <w:r>
+                              <w:rPr>
+                                <w:i/>
+                                <w:sz w:val="18"/>
+                              </w:rPr>
+                              <w:t xml:space="preserve">Actualizar </w:t>
+                            </w:r>
+                            <w:r>
+                              <w:rPr>
+                                <w:i/>
+                                <w:sz w:val="18"/>
+                              </w:rPr>
+                              <w:t>vista</w:t>
+                            </w:r>
+                          </w:p>
+                        </w:txbxContent>
+                      </wps:txbx>
+                      <wps:bodyPr rot="0" vert="horz" wrap="square" lIns="91440" tIns="45720" rIns="91440" bIns="45720" anchor="t" anchorCtr="0">
+                        <a:noAutofit/>
+                      </wps:bodyPr>
+                    </wps:wsp>
+                  </a:graphicData>
+                </a:graphic>
+                <wp14:sizeRelH relativeFrom="margin">
+                  <wp14:pctWidth>0</wp14:pctWidth>
+                </wp14:sizeRelH>
+                <wp14:sizeRelV relativeFrom="margin">
+                  <wp14:pctHeight>0</wp14:pctHeight>
+                </wp14:sizeRelV>
+              </wp:anchor>
+            </w:drawing>
+          </mc:Choice>
+          <mc:Fallback>
+            <w:pict>
+              <v:shape w14:anchorId="2D2DF4DF" id="_x0000_s1038" type="#_x0000_t202" style="position:absolute;margin-left:253.95pt;margin-top:19.85pt;width:86.25pt;height:19.55pt;z-index:251654139;visibility:visible;mso-wrap-style:square;mso-width-percent:0;mso-height-percent:0;mso-wrap-distance-left:9pt;mso-wrap-distance-top:3.6pt;mso-wrap-distance-right:9pt;mso-wrap-distance-bottom:3.6pt;mso-position-horizontal:absolute;mso-position-horizontal-relative:margin;mso-position-vertical:absolute;mso-position-vertical-relative:text;mso-width-percent:0;mso-height-percent:0;mso-width-relative:margin;mso-height-relative:margin;v-text-anchor:top" o:gfxdata="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" stroked="f">
+                <v:textbox>
+                  <w:txbxContent>
+                    <w:p>
+                      <w:pPr>
+                        <w:jc w:val="center"/>
+                        <w:rPr>
+                          <w:i/>
+                          <w:sz w:val="18"/>
+                        </w:rPr>
+                      </w:pPr>
+                      <w:r>
+                        <w:rPr>
+                          <w:i/>
+                          <w:sz w:val="18"/>
+                        </w:rPr>
+                        <w:t xml:space="preserve">Actualizar </w:t>
+                      </w:r>
+                      <w:r>
+                        <w:rPr>
+                          <w:i/>
+                          <w:sz w:val="18"/>
+                        </w:rPr>
+                        <w:t>vista</w:t>
+                      </w:r>
+                    </w:p>
+                  </w:txbxContent>
+                </v:textbox>
+                <w10:wrap type="square" anchorx="margin"/>
+              </v:shape>
+            </w:pict>
+          </mc:Fallback>
+        </mc:AlternateContent>
+      </w:r>
+      <w:r>
+        <w:rPr>
+          <w:noProof/>
+          <w:lang w:eastAsia="es-ES"/>
+        </w:rPr>
+        <mc:AlternateContent>
+          <mc:Choice Requires="wps">
+            <w:drawing>
+              <wp:anchor distT="45720" distB="45720" distL="114300" distR="114300" simplePos="0" relativeHeight="251656189" behindDoc="0" locked="0" layoutInCell="1" allowOverlap="1" wp14:anchorId="4A5B4FBB" wp14:editId="2C0E9339">
+                <wp:simplePos x="0" y="0"/>
+                <wp:positionH relativeFrom="margin">
+                  <wp:posOffset>1048385</wp:posOffset>
+                </wp:positionH>
+                <wp:positionV relativeFrom="paragraph">
+                  <wp:posOffset>247650</wp:posOffset>
+                </wp:positionV>
+                <wp:extent cx="1095375" cy="248285"/>
+                <wp:effectExtent l="0" t="0" r="9525" b="0"/>
+                <wp:wrapSquare wrapText="bothSides"/>
+                <wp:docPr id="33" name="Cuadro de texto 2"/>
+                <wp:cNvGraphicFramePr>
+                  <a:graphicFrameLocks xmlns:a="http://schemas.openxmlformats.org/drawingml/2006/main"/>
+                </wp:cNvGraphicFramePr>
+                <a:graphic xmlns:a="http://schemas.openxmlformats.org/drawingml/2006/main">
+                  <a:graphicData uri="http://schemas.microsoft.com/office/word/2010/wordprocessingShape">
+                    <wps:wsp>
+                      <wps:cNvSpPr txBox="1">
+                        <a:spLocks noChangeArrowheads="1"/>
+                      </wps:cNvSpPr>
+                      <wps:spPr bwMode="auto">
+                        <a:xfrm>
+                          <a:off x="0" y="0"/>
+                          <a:ext cx="1095375" cy="248285"/>
+                        </a:xfrm>
+                        <a:prstGeom prst="rect">
+                          <a:avLst/>
+                        </a:prstGeom>
+                        <a:solidFill>
+                          <a:srgbClr val="FFFFFF"/>
+                        </a:solidFill>
+                        <a:ln w="9525">
+                          <a:noFill/>
+                          <a:miter lim="800000"/>
+                          <a:headEnd/>
+                          <a:tailEnd/>
+                        </a:ln>
+                      </wps:spPr>
+                      <wps:txbx>
+                        <w:txbxContent>
+                          <w:p>
+                            <w:pPr>
+                              <w:jc w:val="center"/>
+                              <w:rPr>
+                                <w:i/>
+                                <w:sz w:val="18"/>
+                              </w:rPr>
+                            </w:pPr>
+                            <w:r>
+                              <w:rPr>
+                                <w:i/>
+                                <w:sz w:val="18"/>
+                              </w:rPr>
+                              <w:t>Cambios de estado</w:t>
+                            </w:r>
+                          </w:p>
+                        </w:txbxContent>
+                      </wps:txbx>
+                      <wps:bodyPr rot="0" vert="horz" wrap="square" lIns="91440" tIns="45720" rIns="91440" bIns="45720" anchor="t" anchorCtr="0">
+                        <a:noAutofit/>
+                      </wps:bodyPr>
+                    </wps:wsp>
+                  </a:graphicData>
+                </a:graphic>
+                <wp14:sizeRelH relativeFrom="margin">
+                  <wp14:pctWidth>0</wp14:pctWidth>
+                </wp14:sizeRelH>
+                <wp14:sizeRelV relativeFrom="margin">
+                  <wp14:pctHeight>0</wp14:pctHeight>
+                </wp14:sizeRelV>
+              </wp:anchor>
+            </w:drawing>
+          </mc:Choice>
+          <mc:Fallback>
+            <w:pict>
+              <v:shape w14:anchorId="4A5B4FBB" id="_x0000_s1039" type="#_x0000_t202" style="position:absolute;margin-left:82.55pt;margin-top:19.5pt;width:86.25pt;height:19.55pt;z-index:251656189;visibility:visible;mso-wrap-style:square;mso-width-percent:0;mso-height-percent:0;mso-wrap-distance-left:9pt;mso-wrap-distance-top:3.6pt;mso-wrap-distance-right:9pt;mso-wrap-distance-bottom:3.6pt;mso-position-horizontal:absolute;mso-position-horizontal-relative:margin;mso-position-vertical:absolute;mso-position-vertical-relative:text;mso-width-percent:0;mso-height-percent:0;mso-width-relative:margin;mso-height-relative:margin;v-text-anchor:top" o:gfxdata="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" stroked="f">
+                <v:textbox>
+                  <w:txbxContent>
+                    <w:p>
+                      <w:pPr>
+                        <w:jc w:val="center"/>
+                        <w:rPr>
+                          <w:i/>
+                          <w:sz w:val="18"/>
+                        </w:rPr>
+                      </w:pPr>
+                      <w:r>
+                        <w:rPr>
+                          <w:i/>
+                          <w:sz w:val="18"/>
+                        </w:rPr>
+                        <w:t>Cambios de estado</w:t>
+                      </w:r>
+                    </w:p>
+                  </w:txbxContent>
+                </v:textbox>
+                <w10:wrap type="square" anchorx="margin"/>
+              </v:shape>
+            </w:pict>
+          </mc:Fallback>
+        </mc:AlternateContent>
+      </w:r>
+    </w:p>
+    <w:p>
+      <w:r>
+        <w:rPr>
+          <w:noProof/>
+          <w:lang w:eastAsia="es-ES"/>
+        </w:rPr>
+        <mc:AlternateContent>
+          <mc:Choice Requires="wps">
+            <w:drawing>
+              <wp:anchor distT="45720" distB="45720" distL="114300" distR="114300" simplePos="0" relativeHeight="251653114" behindDoc="0" locked="0" layoutInCell="1" allowOverlap="1" wp14:anchorId="159CCFC0" wp14:editId="3BDABE82">
+                <wp:simplePos x="0" y="0"/>
+                <wp:positionH relativeFrom="margin">
+                  <wp:posOffset>3308985</wp:posOffset>
+                </wp:positionH>
+                <wp:positionV relativeFrom="paragraph">
+                  <wp:posOffset>247444</wp:posOffset>
+                </wp:positionV>
+                <wp:extent cx="1095375" cy="248285"/>
+                <wp:effectExtent l="0" t="0" r="9525" b="0"/>
+                <wp:wrapSquare wrapText="bothSides"/>
+                <wp:docPr id="36" name="Cuadro de texto 2"/>
+                <wp:cNvGraphicFramePr>
+                  <a:graphicFrameLocks xmlns:a="http://schemas.openxmlformats.org/drawingml/2006/main"/>
+                </wp:cNvGraphicFramePr>
+                <a:graphic xmlns:a="http://schemas.openxmlformats.org/drawingml/2006/main">
+                  <a:graphicData uri="http://schemas.microsoft.com/office/word/2010/wordprocessingShape">
+                    <wps:wsp>
+                      <wps:cNvSpPr txBox="1">
+                        <a:spLocks noChangeArrowheads="1"/>
+                      </wps:cNvSpPr>
+                      <wps:spPr bwMode="auto">
+                        <a:xfrm>
+                          <a:off x="0" y="0"/>
+                          <a:ext cx="1095375" cy="248285"/>
+                        </a:xfrm>
+                        <a:prstGeom prst="rect">
+                          <a:avLst/>
+                        </a:prstGeom>
+                        <a:solidFill>
+                          <a:srgbClr val="FFFFFF"/>
+                        </a:solidFill>
+                        <a:ln w="9525">
+                          <a:noFill/>
+                          <a:miter lim="800000"/>
+                          <a:headEnd/>
+                          <a:tailEnd/>
+                        </a:ln>
+                      </wps:spPr>
+                      <wps:txbx>
+                        <w:txbxContent>
+                          <w:p>
+                            <w:pPr>
+                              <w:jc w:val="center"/>
+                              <w:rPr>
+                                <w:i/>
+                                <w:sz w:val="18"/>
+                              </w:rPr>
+                            </w:pPr>
+                            <w:r>
+                              <w:rPr>
+                                <w:i/>
+                                <w:sz w:val="18"/>
+                              </w:rPr>
+                              <w:t>Eventos de usuario</w:t>
+                            </w:r>
+                          </w:p>
+                        </w:txbxContent>
+                      </wps:txbx>
+                      <wps:bodyPr rot="0" vert="horz" wrap="square" lIns="91440" tIns="45720" rIns="91440" bIns="45720" anchor="t" anchorCtr="0">
+                        <a:noAutofit/>
+                      </wps:bodyPr>
+                    </wps:wsp>
+                  </a:graphicData>
+                </a:graphic>
+                <wp14:sizeRelH relativeFrom="margin">
+                  <wp14:pctWidth>0</wp14:pctWidth>
+                </wp14:sizeRelH>
+                <wp14:sizeRelV relativeFrom="margin">
+                  <wp14:pctHeight>0</wp14:pctHeight>
+                </wp14:sizeRelV>
+              </wp:anchor>
+            </w:drawing>
+          </mc:Choice>
+          <mc:Fallback>
+            <w:pict>
+              <v:shape w14:anchorId="159CCFC0" id="_x0000_s1040" type="#_x0000_t202" style="position:absolute;margin-left:260.55pt;margin-top:19.5pt;width:86.25pt;height:19.55pt;z-index:251653114;visibility:visible;mso-wrap-style:square;mso-width-percent:0;mso-height-percent:0;mso-wrap-distance-left:9pt;mso-wrap-distance-top:3.6pt;mso-wrap-distance-right:9pt;mso-wrap-distance-bottom:3.6pt;mso-position-horizontal:absolute;mso-position-horizontal-relative:margin;mso-position-vertical:absolute;mso-position-vertical-relative:text;mso-width-percent:0;mso-height-percent:0;mso-width-relative:margin;mso-height-relative:margin;v-text-anchor:top" o:gfxdata="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" stroked="f">
+                <v:textbox>
+                  <w:txbxContent>
+                    <w:p>
+                      <w:pPr>
+                        <w:jc w:val="center"/>
+                        <w:rPr>
+                          <w:i/>
+                          <w:sz w:val="18"/>
+                        </w:rPr>
+                      </w:pPr>
+                      <w:r>
+                        <w:rPr>
+                          <w:i/>
+                          <w:sz w:val="18"/>
+                        </w:rPr>
+                        <w:t>Eventos de usuario</w:t>
+                      </w:r>
+                    </w:p>
+                  </w:txbxContent>
+                </v:textbox>
+                <w10:wrap type="square" anchorx="margin"/>
+              </v:shape>
+            </w:pict>
+          </mc:Fallback>
+        </mc:AlternateContent>
+      </w:r>
+      <w:r>
+        <w:rPr>
+          <w:noProof/>
+          <w:lang w:eastAsia="es-ES"/>
+        </w:rPr>
+        <mc:AlternateContent>
+          <mc:Choice Requires="wps">
+            <w:drawing>
+              <wp:anchor distT="45720" distB="45720" distL="114300" distR="114300" simplePos="0" relativeHeight="251655164" behindDoc="0" locked="0" layoutInCell="1" allowOverlap="1" wp14:anchorId="74D0BD2B" wp14:editId="06F61E46">
+                <wp:simplePos x="0" y="0"/>
+                <wp:positionH relativeFrom="margin">
+                  <wp:posOffset>1117225</wp:posOffset>
+                </wp:positionH>
+                <wp:positionV relativeFrom="paragraph">
+                  <wp:posOffset>252077</wp:posOffset>
+                </wp:positionV>
+                <wp:extent cx="1095375" cy="248285"/>
+                <wp:effectExtent l="0" t="0" r="9525" b="0"/>
+                <wp:wrapSquare wrapText="bothSides"/>
+                <wp:docPr id="34" name="Cuadro de texto 2"/>
+                <wp:cNvGraphicFramePr>
+                  <a:graphicFrameLocks xmlns:a="http://schemas.openxmlformats.org/drawingml/2006/main"/>
+                </wp:cNvGraphicFramePr>
+                <a:graphic xmlns:a="http://schemas.openxmlformats.org/drawingml/2006/main">
+                  <a:graphicData uri="http://schemas.microsoft.com/office/word/2010/wordprocessingShape">
+                    <wps:wsp>
+                      <wps:cNvSpPr txBox="1">
+                        <a:spLocks noChangeArrowheads="1"/>
+                      </wps:cNvSpPr>
+                      <wps:spPr bwMode="auto">
+                        <a:xfrm>
+                          <a:off x="0" y="0"/>
+                          <a:ext cx="1095375" cy="248285"/>
+                        </a:xfrm>
+                        <a:prstGeom prst="rect">
+                          <a:avLst/>
+                        </a:prstGeom>
+                        <a:solidFill>
+                          <a:srgbClr val="FFFFFF"/>
+                        </a:solidFill>
+                        <a:ln w="9525">
+                          <a:noFill/>
+                          <a:miter lim="800000"/>
+                          <a:headEnd/>
+                          <a:tailEnd/>
+                        </a:ln>
+                      </wps:spPr>
+                      <wps:txbx>
+                        <w:txbxContent>
+                          <w:p>
+                            <w:pPr>
+                              <w:jc w:val="center"/>
+                              <w:rPr>
+                                <w:i/>
+                                <w:sz w:val="18"/>
+                              </w:rPr>
+                            </w:pPr>
+                            <w:r>
+                              <w:rPr>
+                                <w:i/>
+                                <w:sz w:val="18"/>
+                              </w:rPr>
+                              <w:t>Actualizar modelo</w:t>
+                            </w:r>
+                          </w:p>
+                        </w:txbxContent>
+                      </wps:txbx>
+                      <wps:bodyPr rot="0" vert="horz" wrap="square" lIns="91440" tIns="45720" rIns="91440" bIns="45720" anchor="t" anchorCtr="0">
+                        <a:noAutofit/>
+                      </wps:bodyPr>
+                    </wps:wsp>
+                  </a:graphicData>
+                </a:graphic>
+                <wp14:sizeRelH relativeFrom="margin">
+                  <wp14:pctWidth>0</wp14:pctWidth>
+                </wp14:sizeRelH>
+                <wp14:sizeRelV relativeFrom="margin">
+                  <wp14:pctHeight>0</wp14:pctHeight>
+                </wp14:sizeRelV>
+              </wp:anchor>
+            </w:drawing>
+          </mc:Choice>
+          <mc:Fallback>
+            <w:pict>
+              <v:shape w14:anchorId="74D0BD2B" id="_x0000_s1041" type="#_x0000_t202" style="position:absolute;margin-left:87.95pt;margin-top:19.85pt;width:86.25pt;height:19.55pt;z-index:251655164;visibility:visible;mso-wrap-style:square;mso-width-percent:0;mso-height-percent:0;mso-wrap-distance-left:9pt;mso-wrap-distance-top:3.6pt;mso-wrap-distance-right:9pt;mso-wrap-distance-bottom:3.6pt;mso-position-horizontal:absolute;mso-position-horizontal-relative:margin;mso-position-vertical:absolute;mso-position-vertical-relative:text;mso-width-percent:0;mso-height-percent:0;mso-width-relative:margin;mso-height-relative:margin;v-text-anchor:top" o:gfxdata="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" stroked="f">
+                <v:textbox>
+                  <w:txbxContent>
+                    <w:p>
+                      <w:pPr>
+                        <w:jc w:val="center"/>
+                        <w:rPr>
+                          <w:i/>
+                          <w:sz w:val="18"/>
+                        </w:rPr>
+                      </w:pPr>
+                      <w:r>
+                        <w:rPr>
+                          <w:i/>
+                          <w:sz w:val="18"/>
+                        </w:rPr>
+                        <w:t>Actualizar modelo</w:t>
+                      </w:r>
+                    </w:p>
+                  </w:txbxContent>
+                </v:textbox>
+                <w10:wrap type="square" anchorx="margin"/>
+              </v:shape>
+            </w:pict>
+          </mc:Fallback>
+        </mc:AlternateContent>
+      </w:r>
+      <w:r>
+        <w:rPr>
+          <w:noProof/>
+          <w:lang w:eastAsia="es-ES"/>
+        </w:rPr>
+        <mc:AlternateContent>
+          <mc:Choice Requires="wps">
+            <w:drawing>
+              <wp:anchor distT="0" distB="0" distL="114300" distR="114300" simplePos="0" relativeHeight="251698176" behindDoc="0" locked="0" layoutInCell="1" allowOverlap="1" wp14:anchorId="2AF41C74" wp14:editId="71F44A61">
+                <wp:simplePos x="0" y="0"/>
+                <wp:positionH relativeFrom="column">
+                  <wp:posOffset>3267504</wp:posOffset>
+                </wp:positionH>
+                <wp:positionV relativeFrom="paragraph">
+                  <wp:posOffset>156845</wp:posOffset>
+                </wp:positionV>
+                <wp:extent cx="1076986" cy="0"/>
+                <wp:effectExtent l="0" t="76200" r="27940" b="95250"/>
+                <wp:wrapNone/>
+                <wp:docPr id="30" name="Conector recto de flecha 30"/>
+                <wp:cNvGraphicFramePr/>
+                <a:graphic xmlns:a="http://schemas.openxmlformats.org/drawingml/2006/main">
+                  <a:graphicData uri="http://schemas.microsoft.com/office/word/2010/wordprocessingShape">
+                    <wps:wsp>
+                      <wps:cNvCnPr/>
+                      <wps:spPr>
+                        <a:xfrm>
+                          <a:off x="0" y="0"/>
+                          <a:ext cx="1076986" cy="0"/>
+                        </a:xfrm>
+                        <a:prstGeom prst="straightConnector1">
+                          <a:avLst/>
+                        </a:prstGeom>
+                        <a:ln w="12700">
+                          <a:tailEnd type="triangle"/>
+                        </a:ln>
+                      </wps:spPr>
+                      <wps:style>
+                        <a:lnRef idx="1">
+                          <a:schemeClr val="dk1"/>
+                        </a:lnRef>
+                        <a:fillRef idx="0">
+                          <a:schemeClr val="dk1"/>
+                        </a:fillRef>
+                        <a:effectRef idx="0">
+                          <a:schemeClr val="dk1"/>
+                        </a:effectRef>
+                        <a:fontRef idx="minor">
+                          <a:schemeClr val="tx1"/>
+                        </a:fontRef>
+                      </wps:style>
+                      <wps:bodyPr/>
+                    </wps:wsp>
+                  </a:graphicData>
+                </a:graphic>
+                <wp14:sizeRelH relativeFrom="margin">
+                  <wp14:pctWidth>0</wp14:pctWidth>
+                </wp14:sizeRelH>
+              </wp:anchor>
+            </w:drawing>
+          </mc:Choice>
+          <mc:Fallback>
+            <w:pict>
+              <v:shape w14:anchorId="3AF40432" id="Conector recto de flecha 30" o:spid="_x0000_s1026" type="#_x0000_t32" style="position:absolute;margin-left:257.3pt;margin-top:12.35pt;width:84.8pt;height:0;z-index:251698176;visibility:visible;mso-wrap-style:square;mso-width-percent:0;mso-wrap-distance-left:9pt;mso-wrap-distance-top:0;mso-wrap-distance-right:9pt;mso-wrap-distance-bottom:0;mso-position-horizontal:absolute;mso-position-horizontal-relative:text;mso-position-vertical:absolute;mso-position-vertical-relative:text;mso-width-percent:0;mso-width-relative:margin" o:gfxdata="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" strokecolor="black [3200]" strokeweight="1pt">
+                <v:stroke endarrow="block" joinstyle="miter"/>
+              </v:shape>
+            </w:pict>
+          </mc:Fallback>
+        </mc:AlternateContent>
+      </w:r>
+      <w:r>
+        <w:rPr>
+          <w:noProof/>
+          <w:lang w:eastAsia="es-ES"/>
+        </w:rPr>
+        <mc:AlternateContent>
+          <mc:Choice Requires="wps">
+            <w:drawing>
+              <wp:anchor distT="0" distB="0" distL="114300" distR="114300" simplePos="0" relativeHeight="251696128" behindDoc="0" locked="0" layoutInCell="1" allowOverlap="1" wp14:anchorId="43D66CF0" wp14:editId="141E1D37">
+                <wp:simplePos x="0" y="0"/>
+                <wp:positionH relativeFrom="column">
+                  <wp:posOffset>1093470</wp:posOffset>
+                </wp:positionH>
+                <wp:positionV relativeFrom="paragraph">
+                  <wp:posOffset>156621</wp:posOffset>
+                </wp:positionV>
+                <wp:extent cx="1076986" cy="0"/>
+                <wp:effectExtent l="0" t="76200" r="27940" b="95250"/>
+                <wp:wrapNone/>
+                <wp:docPr id="29" name="Conector recto de flecha 29"/>
+                <wp:cNvGraphicFramePr/>
+                <a:graphic xmlns:a="http://schemas.openxmlformats.org/drawingml/2006/main">
+                  <a:graphicData uri="http://schemas.microsoft.com/office/word/2010/wordprocessingShape">
+                    <wps:wsp>
+                      <wps:cNvCnPr/>
+                      <wps:spPr>
+                        <a:xfrm>
+                          <a:off x="0" y="0"/>
+                          <a:ext cx="1076986" cy="0"/>
+                        </a:xfrm>
+                        <a:prstGeom prst="straightConnector1">
+                          <a:avLst/>
+                        </a:prstGeom>
+                        <a:ln w="12700">
+                          <a:tailEnd type="triangle"/>
+                        </a:ln>
+                      </wps:spPr>
+                      <wps:style>
+                        <a:lnRef idx="1">
+                          <a:schemeClr val="dk1"/>
+                        </a:lnRef>
+                        <a:fillRef idx="0">
+                          <a:schemeClr val="dk1"/>
+                        </a:fillRef>
+                        <a:effectRef idx="0">
+                          <a:schemeClr val="dk1"/>
+                        </a:effectRef>
+                        <a:fontRef idx="minor">
+                          <a:schemeClr val="tx1"/>
+                        </a:fontRef>
+                      </wps:style>
+                      <wps:bodyPr/>
+                    </wps:wsp>
+                  </a:graphicData>
+                </a:graphic>
+              </wp:anchor>
+            </w:drawing>
+          </mc:Choice>
+          <mc:Fallback>
+            <w:pict>
+              <v:shape w14:anchorId="332D4C0F" id="Conector recto de flecha 29" o:spid="_x0000_s1026" type="#_x0000_t32" style="position:absolute;margin-left:86.1pt;margin-top:12.35pt;width:84.8pt;height:0;z-index:251696128;visibility:visible;mso-wrap-style:square;mso-wrap-distance-left:9pt;mso-wrap-distance-top:0;mso-wrap-distance-right:9pt;mso-wrap-distance-bottom:0;mso-position-horizontal:absolute;mso-position-horizontal-relative:text;mso-position-vertical:absolute;mso-position-vertical-relative:text" o:gfxdata="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" strokecolor="black [3200]" strokeweight="1pt">
+                <v:stroke endarrow="block" joinstyle="miter"/>
+              </v:shape>
+            </w:pict>
+          </mc:Fallback>
+        </mc:AlternateContent>
+      </w:r>
+      <w:r>
+        <w:rPr>
+          <w:noProof/>
+          <w:lang w:eastAsia="es-ES"/>
+        </w:rPr>
+        <mc:AlternateContent>
+          <mc:Choice Requires="wps">
+            <w:drawing>
+              <wp:anchor distT="0" distB="0" distL="114300" distR="114300" simplePos="0" relativeHeight="251695104" behindDoc="0" locked="0" layoutInCell="1" allowOverlap="1" wp14:anchorId="62537B47" wp14:editId="37AD4AC1">
+                <wp:simplePos x="0" y="0"/>
+                <wp:positionH relativeFrom="margin">
+                  <wp:posOffset>4347196</wp:posOffset>
+                </wp:positionH>
+                <wp:positionV relativeFrom="paragraph">
+                  <wp:posOffset>4200</wp:posOffset>
+                </wp:positionV>
+                <wp:extent cx="1095375" cy="590550"/>
+                <wp:effectExtent l="0" t="0" r="28575" b="19050"/>
+                <wp:wrapNone/>
+                <wp:docPr id="28" name="Rectángulo 28"/>
+                <wp:cNvGraphicFramePr/>
+                <a:graphic xmlns:a="http://schemas.openxmlformats.org/drawingml/2006/main">
+                  <a:graphicData uri="http://schemas.microsoft.com/office/word/2010/wordprocessingShape">
+                    <wps:wsp>
+                      <wps:cNvSpPr/>
+                      <wps:spPr>
+                        <a:xfrm>
+                          <a:off x="0" y="0"/>
+                          <a:ext cx="1095375" cy="590550"/>
+                        </a:xfrm>
+                        <a:prstGeom prst="rect">
+                          <a:avLst/>
+                        </a:prstGeom>
+                      </wps:spPr>
+                      <wps:style>
+                        <a:lnRef idx="2">
+                          <a:schemeClr val="dk1"/>
+                        </a:lnRef>
+                        <a:fillRef idx="1">
+                          <a:schemeClr val="lt1"/>
+                        </a:fillRef>
+                        <a:effectRef idx="0">
+                          <a:schemeClr val="dk1"/>
+                        </a:effectRef>
+                        <a:fontRef idx="minor">
+                          <a:schemeClr val="dk1"/>
+                        </a:fontRef>
+                      </wps:style>
+                      <wps:txbx>
+                        <w:txbxContent>
+                          <w:p>
+                            <w:pPr>
+                              <w:jc w:val="center"/>
+                            </w:pPr>
+                            <w:r>
+                              <w:t>Vista</w:t>
+                            </w:r>
+                          </w:p>
+                        </w:txbxContent>
+                      </wps:txbx>
+                      <wps:bodyPr rot="0" spcFirstLastPara="0" vertOverflow="overflow" horzOverflow="overflow" vert="horz" wrap="square" lIns="46800" tIns="108000" rIns="46800" bIns="45720" numCol="1" spcCol="0" rtlCol="0" fromWordArt="0" anchor="ctr" anchorCtr="0" forceAA="0" compatLnSpc="1">
+                        <a:prstTxWarp prst="textNoShape">
+                          <a:avLst/>
+                        </a:prstTxWarp>
+                        <a:noAutofit/>
+                      </wps:bodyPr>
+                    </wps:wsp>
+                  </a:graphicData>
+                </a:graphic>
+                <wp14:sizeRelH relativeFrom="margin">
+                  <wp14:pctWidth>0</wp14:pctWidth>
+                </wp14:sizeRelH>
+                <wp14:sizeRelV relativeFrom="margin">
+                  <wp14:pctHeight>0</wp14:pctHeight>
+                </wp14:sizeRelV>
+              </wp:anchor>
+            </w:drawing>
+          </mc:Choice>
+          <mc:Fallback>
+            <w:pict>
+              <v:rect w14:anchorId="62537B47" id="Rectángulo 28" o:spid="_x0000_s1042" style="position:absolute;margin-left:342.3pt;margin-top:.35pt;width:86.25pt;height:46.5pt;z-index:251695104;visibility:visible;mso-wrap-style:square;mso-width-percent:0;mso-height-percent:0;mso-wrap-distance-left:9pt;mso-wrap-distance-top:0;mso-wrap-distance-right:9pt;mso-wrap-distance-bottom:0;mso-position-horizontal:absolute;mso-position-horizontal-relative:margin;mso-position-vertical:absolute;mso-position-vertical-relative:text;mso-width-percent:0;mso-height-percent:0;mso-width-relative:margin;mso-height-relative:margin;v-text-anchor:middle" o:gfxdata="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" fillcolor="white [3201]" strokecolor="black [3200]" strokeweight="1pt">
+                <v:textbox inset="1.3mm,3mm,1.3mm">
+                  <w:txbxContent>
+                    <w:p>
+                      <w:pPr>
+                        <w:jc w:val="center"/>
+                      </w:pPr>
+                      <w:r>
+                        <w:t>Vista</w:t>
+                      </w:r>
+                    </w:p>
+                  </w:txbxContent>
+                </v:textbox>
+                <w10:wrap anchorx="margin"/>
+              </v:rect>
+            </w:pict>
+          </mc:Fallback>
+        </mc:AlternateContent>
+      </w:r>
+      <w:r>
+        <w:rPr>
+          <w:noProof/>
+          <w:lang w:eastAsia="es-ES"/>
+        </w:rPr>
+        <mc:AlternateContent>
+          <mc:Choice Requires="wps">
+            <w:drawing>
+              <wp:anchor distT="0" distB="0" distL="114300" distR="114300" simplePos="0" relativeHeight="251693056" behindDoc="0" locked="0" layoutInCell="1" allowOverlap="1" wp14:anchorId="0E19A08A" wp14:editId="08307A1F">
+                <wp:simplePos x="0" y="0"/>
+                <wp:positionH relativeFrom="margin">
+                  <wp:posOffset>2172361</wp:posOffset>
+                </wp:positionH>
+                <wp:positionV relativeFrom="paragraph">
+                  <wp:posOffset>5616</wp:posOffset>
+                </wp:positionV>
+                <wp:extent cx="1095375" cy="590550"/>
+                <wp:effectExtent l="0" t="0" r="28575" b="19050"/>
+                <wp:wrapNone/>
+                <wp:docPr id="27" name="Rectángulo 27"/>
+                <wp:cNvGraphicFramePr/>
+                <a:graphic xmlns:a="http://schemas.openxmlformats.org/drawingml/2006/main">
+                  <a:graphicData uri="http://schemas.microsoft.com/office/word/2010/wordprocessingShape">
+                    <wps:wsp>
+                      <wps:cNvSpPr/>
+                      <wps:spPr>
+                        <a:xfrm>
+                          <a:off x="0" y="0"/>
+                          <a:ext cx="1095375" cy="590550"/>
+                        </a:xfrm>
+                        <a:prstGeom prst="rect">
+                          <a:avLst/>
+                        </a:prstGeom>
+                      </wps:spPr>
+                      <wps:style>
+                        <a:lnRef idx="2">
+                          <a:schemeClr val="dk1"/>
+                        </a:lnRef>
+                        <a:fillRef idx="1">
+                          <a:schemeClr val="lt1"/>
+                        </a:fillRef>
+                        <a:effectRef idx="0">
+                          <a:schemeClr val="dk1"/>
+                        </a:effectRef>
+                        <a:fontRef idx="minor">
+                          <a:schemeClr val="dk1"/>
+                        </a:fontRef>
+                      </wps:style>
+                      <wps:txbx>
+                        <w:txbxContent>
+                          <w:p>
+                            <w:pPr>
+                              <w:jc w:val="center"/>
+                              <w:rPr>
+                                <w:i/>
+                              </w:rPr>
+                            </w:pPr>
+                            <w:r>
+                              <w:rPr>
+                                <w:i/>
+                              </w:rPr>
+                              <w:t>Presenter</w:t>
+                            </w:r>
+                          </w:p>
+                        </w:txbxContent>
+                      </wps:txbx>
+                      <wps:bodyPr rot="0" spcFirstLastPara="0" vertOverflow="overflow" horzOverflow="overflow" vert="horz" wrap="square" lIns="46800" tIns="108000" rIns="46800" bIns="45720" numCol="1" spcCol="0" rtlCol="0" fromWordArt="0" anchor="ctr" anchorCtr="0" forceAA="0" compatLnSpc="1">
+                        <a:prstTxWarp prst="textNoShape">
+                          <a:avLst/>
+                        </a:prstTxWarp>
+                        <a:noAutofit/>
+                      </wps:bodyPr>
+                    </wps:wsp>
+                  </a:graphicData>
+                </a:graphic>
+                <wp14:sizeRelH relativeFrom="margin">
+                  <wp14:pctWidth>0</wp14:pctWidth>
+                </wp14:sizeRelH>
+                <wp14:sizeRelV relativeFrom="margin">
+                  <wp14:pctHeight>0</wp14:pctHeight>
+                </wp14:sizeRelV>
+              </wp:anchor>
+            </w:drawing>
+          </mc:Choice>
+          <mc:Fallback>
+            <w:pict>
+              <v:rect w14:anchorId="0E19A08A" id="Rectángulo 27" o:spid="_x0000_s1043" style="position:absolute;margin-left:171.05pt;margin-top:.45pt;width:86.25pt;height:46.5pt;z-index:251693056;visibility:visible;mso-wrap-style:square;mso-width-percent:0;mso-height-percent:0;mso-wrap-distance-left:9pt;mso-wrap-distance-top:0;mso-wrap-distance-right:9pt;mso-wrap-distance-bottom:0;mso-position-horizontal:absolute;mso-position-horizontal-relative:margin;mso-position-vertical:absolute;mso-position-vertical-relative:text;mso-width-percent:0;mso-height-percent:0;mso-width-relative:margin;mso-height-relative:margin;v-text-anchor:middle" o:gfxdata="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" fillcolor="white [3201]" strokecolor="black [3200]" strokeweight="1pt">
+                <v:textbox inset="1.3mm,3mm,1.3mm">
+                  <w:txbxContent>
+                    <w:p>
+                      <w:pPr>
+                        <w:jc w:val="center"/>
+                        <w:rPr>
+                          <w:i/>
+                        </w:rPr>
+                      </w:pPr>
+                      <w:r>
+                        <w:rPr>
+                          <w:i/>
+                        </w:rPr>
+                        <w:t>Presenter</w:t>
+                      </w:r>
+                    </w:p>
+                  </w:txbxContent>
+                </v:textbox>
+                <w10:wrap anchorx="margin"/>
+              </v:rect>
+            </w:pict>
+          </mc:Fallback>
+        </mc:AlternateContent>
+      </w:r>
+      <w:r>
+        <w:rPr>
+          <w:noProof/>
+          <w:lang w:eastAsia="es-ES"/>
+        </w:rPr>
+        <mc:AlternateContent>
+          <mc:Choice Requires="wps">
+            <w:drawing>
+              <wp:anchor distT="0" distB="0" distL="114300" distR="114300" simplePos="0" relativeHeight="251691008" behindDoc="0" locked="0" layoutInCell="1" allowOverlap="1" wp14:anchorId="46C99C47" wp14:editId="3F7D1F4B">
+                <wp:simplePos x="0" y="0"/>
+                <wp:positionH relativeFrom="margin">
+                  <wp:posOffset>0</wp:posOffset>
+                </wp:positionH>
+                <wp:positionV relativeFrom="paragraph">
+                  <wp:posOffset>0</wp:posOffset>
+                </wp:positionV>
+                <wp:extent cx="1095375" cy="590550"/>
+                <wp:effectExtent l="0" t="0" r="28575" b="19050"/>
+                <wp:wrapNone/>
+                <wp:docPr id="26" name="Rectángulo 26"/>
+                <wp:cNvGraphicFramePr/>
+                <a:graphic xmlns:a="http://schemas.openxmlformats.org/drawingml/2006/main">
+                  <a:graphicData uri="http://schemas.microsoft.com/office/word/2010/wordprocessingShape">
+                    <wps:wsp>
+                      <wps:cNvSpPr/>
+                      <wps:spPr>
+                        <a:xfrm>
+                          <a:off x="0" y="0"/>
+                          <a:ext cx="1095375" cy="590550"/>
+                        </a:xfrm>
+                        <a:prstGeom prst="rect">
+                          <a:avLst/>
+                        </a:prstGeom>
+                      </wps:spPr>
+                      <wps:style>
+                        <a:lnRef idx="2">
+                          <a:schemeClr val="dk1"/>
+                        </a:lnRef>
+                        <a:fillRef idx="1">
+                          <a:schemeClr val="lt1"/>
+                        </a:fillRef>
+                        <a:effectRef idx="0">
+                          <a:schemeClr val="dk1"/>
+                        </a:effectRef>
+                        <a:fontRef idx="minor">
+                          <a:schemeClr val="dk1"/>
+                        </a:fontRef>
+                      </wps:style>
+                      <wps:txbx>
+                        <w:txbxContent>
+                          <w:p>
+                            <w:pPr>
+                              <w:jc w:val="center"/>
+                            </w:pPr>
+                            <w:r>
+                              <w:t>Modelo</w:t>
+                            </w:r>
+                          </w:p>
+                        </w:txbxContent>
+                      </wps:txbx>
+                      <wps:bodyPr rot="0" spcFirstLastPara="0" vertOverflow="overflow" horzOverflow="overflow" vert="horz" wrap="square" lIns="46800" tIns="108000" rIns="46800" bIns="45720" numCol="1" spcCol="0" rtlCol="0" fromWordArt="0" anchor="ctr" anchorCtr="0" forceAA="0" compatLnSpc="1">
+                        <a:prstTxWarp prst="textNoShape">
+                          <a:avLst/>
+                        </a:prstTxWarp>
+                        <a:noAutofit/>
+                      </wps:bodyPr>
+                    </wps:wsp>
+                  </a:graphicData>
+                </a:graphic>
+                <wp14:sizeRelH relativeFrom="margin">
+                  <wp14:pctWidth>0</wp14:pctWidth>
+                </wp14:sizeRelH>
+                <wp14:sizeRelV relativeFrom="margin">
+                  <wp14:pctHeight>0</wp14:pctHeight>
+                </wp14:sizeRelV>
+              </wp:anchor>
+            </w:drawing>
+          </mc:Choice>
+          <mc:Fallback>
+            <w:pict>
+              <v:rect w14:anchorId="46C99C47" id="Rectángulo 26" o:spid="_x0000_s1044" style="position:absolute;margin-left:0;margin-top:0;width:86.25pt;height:46.5pt;z-index:251691008;visibility:visible;mso-wrap-style:square;mso-width-percent:0;mso-height-percent:0;mso-wrap-distance-left:9pt;mso-wrap-distance-top:0;mso-wrap-distance-right:9pt;mso-wrap-distance-bottom:0;mso-position-horizontal:absolute;mso-position-horizontal-relative:margin;mso-position-vertical:absolute;mso-position-vertical-relative:text;mso-width-percent:0;mso-height-percent:0;mso-width-relative:margin;mso-height-relative:margin;v-text-anchor:middle" o:gfxdata="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" fillcolor="white [3201]" strokecolor="black [3200]" strokeweight="1pt">
+                <v:textbox inset="1.3mm,3mm,1.3mm">
+                  <w:txbxContent>
+                    <w:p>
+                      <w:pPr>
+                        <w:jc w:val="center"/>
+                      </w:pPr>
+                      <w:r>
+                        <w:t>Modelo</w:t>
+                      </w:r>
+                    </w:p>
+                  </w:txbxContent>
+                </v:textbox>
+                <w10:wrap anchorx="margin"/>
+              </v:rect>
+            </w:pict>
+          </mc:Fallback>
+        </mc:AlternateContent>
+      </w:r>
+    </w:p>
+    <w:p>
+      <w:r>
+        <w:rPr>
+          <w:noProof/>
+          <w:lang w:eastAsia="es-ES"/>
+        </w:rPr>
+        <mc:AlternateContent>
+          <mc:Choice Requires="wps">
+            <w:drawing>
+              <wp:anchor distT="0" distB="0" distL="114300" distR="114300" simplePos="0" relativeHeight="251702272" behindDoc="0" locked="0" layoutInCell="1" allowOverlap="1" wp14:anchorId="5F42AC85" wp14:editId="1BE142F6">
+                <wp:simplePos x="0" y="0"/>
+                <wp:positionH relativeFrom="column">
+                  <wp:posOffset>3269409</wp:posOffset>
+                </wp:positionH>
+                <wp:positionV relativeFrom="paragraph">
+                  <wp:posOffset>151130</wp:posOffset>
+                </wp:positionV>
+                <wp:extent cx="1076986" cy="0"/>
+                <wp:effectExtent l="38100" t="76200" r="0" b="95250"/>
+                <wp:wrapNone/>
+                <wp:docPr id="32" name="Conector recto de flecha 32"/>
+                <wp:cNvGraphicFramePr/>
+                <a:graphic xmlns:a="http://schemas.openxmlformats.org/drawingml/2006/main">
+                  <a:graphicData uri="http://schemas.microsoft.com/office/word/2010/wordprocessingShape">
+                    <wps:wsp>
+                      <wps:cNvCnPr/>
+                      <wps:spPr>
+                        <a:xfrm flipH="1">
+                          <a:off x="0" y="0"/>
+                          <a:ext cx="1076986" cy="0"/>
+                        </a:xfrm>
+                        <a:prstGeom prst="straightConnector1">
+                          <a:avLst/>
+                        </a:prstGeom>
+                        <a:ln w="12700">
+                          <a:tailEnd type="triangle"/>
+                        </a:ln>
+                      </wps:spPr>
+                      <wps:style>
+                        <a:lnRef idx="1">
+                          <a:schemeClr val="dk1"/>
+                        </a:lnRef>
+                        <a:fillRef idx="0">
+                          <a:schemeClr val="dk1"/>
+                        </a:fillRef>
+                        <a:effectRef idx="0">
+                          <a:schemeClr val="dk1"/>
+                        </a:effectRef>
+                        <a:fontRef idx="minor">
+                          <a:schemeClr val="tx1"/>
+                        </a:fontRef>
+                      </wps:style>
+                      <wps:bodyPr/>
+                    </wps:wsp>
+                  </a:graphicData>
+                </a:graphic>
+              </wp:anchor>
+            </w:drawing>
+          </mc:Choice>
+          <mc:Fallback>
+            <w:pict>
+              <v:shape w14:anchorId="050A9E9E" id="Conector recto de flecha 32" o:spid="_x0000_s1026" type="#_x0000_t32" style="position:absolute;margin-left:257.45pt;margin-top:11.9pt;width:84.8pt;height:0;flip:x;z-index:251702272;visibility:visible;mso-wrap-style:square;mso-wrap-distance-left:9pt;mso-wrap-distance-top:0;mso-wrap-distance-right:9pt;mso-wrap-distance-bottom:0;mso-position-horizontal:absolute;mso-position-horizontal-relative:text;mso-position-vertical:absolute;mso-position-vertical-relative:text" o:gfxdata="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" strokecolor="black [3200]" strokeweight="1pt">
+                <v:stroke endarrow="block" joinstyle="miter"/>
+              </v:shape>
+            </w:pict>
+          </mc:Fallback>
+        </mc:AlternateContent>
+      </w:r>
+      <w:r>
+        <w:rPr>
+          <w:noProof/>
+          <w:lang w:eastAsia="es-ES"/>
+        </w:rPr>
+        <mc:AlternateContent>
+          <mc:Choice Requires="wps">
+            <w:drawing>
+              <wp:anchor distT="0" distB="0" distL="114300" distR="114300" simplePos="0" relativeHeight="251700224" behindDoc="0" locked="0" layoutInCell="1" allowOverlap="1" wp14:anchorId="2015077E" wp14:editId="61CD39B9">
+                <wp:simplePos x="0" y="0"/>
+                <wp:positionH relativeFrom="column">
+                  <wp:posOffset>1092200</wp:posOffset>
+                </wp:positionH>
+                <wp:positionV relativeFrom="paragraph">
+                  <wp:posOffset>152829</wp:posOffset>
+                </wp:positionV>
+                <wp:extent cx="1076986" cy="0"/>
+                <wp:effectExtent l="38100" t="76200" r="0" b="95250"/>
+                <wp:wrapNone/>
+                <wp:docPr id="31" name="Conector recto de flecha 31"/>
+                <wp:cNvGraphicFramePr/>
+                <a:graphic xmlns:a="http://schemas.openxmlformats.org/drawingml/2006/main">
+                  <a:graphicData uri="http://schemas.microsoft.com/office/word/2010/wordprocessingShape">
+                    <wps:wsp>
+                      <wps:cNvCnPr/>
+                      <wps:spPr>
+                        <a:xfrm flipH="1">
+                          <a:off x="0" y="0"/>
+                          <a:ext cx="1076986" cy="0"/>
+                        </a:xfrm>
+                        <a:prstGeom prst="straightConnector1">
+                          <a:avLst/>
+                        </a:prstGeom>
+                        <a:ln w="12700">
+                          <a:tailEnd type="triangle"/>
+                        </a:ln>
+                      </wps:spPr>
+                      <wps:style>
+                        <a:lnRef idx="1">
+                          <a:schemeClr val="dk1"/>
+                        </a:lnRef>
+                        <a:fillRef idx="0">
+                          <a:schemeClr val="dk1"/>
+                        </a:fillRef>
+                        <a:effectRef idx="0">
+                          <a:schemeClr val="dk1"/>
+                        </a:effectRef>
+                        <a:fontRef idx="minor">
+                          <a:schemeClr val="tx1"/>
+                        </a:fontRef>
+                      </wps:style>
+                      <wps:bodyPr/>
+                    </wps:wsp>
+                  </a:graphicData>
+                </a:graphic>
+              </wp:anchor>
+            </w:drawing>
+          </mc:Choice>
+          <mc:Fallback>
+            <w:pict>
+              <v:shape w14:anchorId="6639BCD5" id="Conector recto de flecha 31" o:spid="_x0000_s1026" type="#_x0000_t32" style="position:absolute;margin-left:86pt;margin-top:12.05pt;width:84.8pt;height:0;flip:x;z-index:251700224;visibility:visible;mso-wrap-style:square;mso-wrap-distance-left:9pt;mso-wrap-distance-top:0;mso-wrap-distance-right:9pt;mso-wrap-distance-bottom:0;mso-position-horizontal:absolute;mso-position-horizontal-relative:text;mso-position-vertical:absolute;mso-position-vertical-relative:text" o:gfxdata="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" strokecolor="black [3200]" strokeweight="1pt">
+                <v:stroke endarrow="block" joinstyle="miter"/>
+              </v:shape>
+            </w:pict>
+          </mc:Fallback>
+        </mc:AlternateContent>
+      </w:r>
+    </w:p>
+    <w:p/>
+    <w:p/>
+    <w:p>
+      <w:bookmarkStart w:id="0" w:name="_GoBack"/>
+      <w:bookmarkEnd w:id="0"/>
     </w:p>
     <w:sectPr>
       <w:pgSz w:w="11906" w:h="16838"/>
@@ -1325,6 +3004,7 @@
     <w:lsdException w:name="HTML Sample" w:semiHidden="1" w:unhideWhenUsed="1"/>
     <w:lsdException w:name="HTML Typewriter" w:semiHidden="1" w:unhideWhenUsed="1"/>
     <w:lsdException w:name="HTML Variable" w:semiHidden="1" w:unhideWhenUsed="1"/>
+    <w:lsdException w:name="Normal Table" w:semiHidden="1" w:unhideWhenUsed="1"/>
     <w:lsdException w:name="annotation subject" w:semiHidden="1" w:unhideWhenUsed="1"/>
     <w:lsdException w:name="No List" w:semiHidden="1" w:unhideWhenUsed="1"/>
     <w:lsdException w:name="Outline List 1" w:semiHidden="1" w:unhideWhenUsed="1"/>
@@ -1371,8 +3051,10 @@
     <w:lsdException w:name="Table Subtle 2" w:semiHidden="1" w:unhideWhenUsed="1"/>
     <w:lsdException w:name="Table Web 1" w:semiHidden="1" w:unhideWhenUsed="1"/>
     <w:lsdException w:name="Table Web 2" w:semiHidden="1" w:unhideWhenUsed="1"/>
+    <w:lsdException w:name="Table Web 3" w:semiHidden="1" w:unhideWhenUsed="1"/>
     <w:lsdException w:name="Balloon Text" w:semiHidden="1" w:unhideWhenUsed="1"/>
     <w:lsdException w:name="Table Grid" w:uiPriority="39"/>
+    <w:lsdException w:name="Table Theme" w:semiHidden="1" w:unhideWhenUsed="1"/>
     <w:lsdException w:name="Placeholder Text" w:semiHidden="1"/>
     <w:lsdException w:name="No Spacing" w:uiPriority="1" w:qFormat="1"/>
     <w:lsdException w:name="Light Shading" w:uiPriority="60"/>

</xml_diff>